<commit_message>
comment fixes, added shap
</commit_message>
<xml_diff>
--- a/docs/Modelling_report.docx
+++ b/docs/Modelling_report.docx
@@ -35,7 +35,36 @@
         <w:t>Определить вероятность выживания пассажира в случае крушения корабля Титаник на основе данных полученных во время посадки на корабль.</w:t>
       </w:r>
     </w:p>
-    <w:p/>
+    <w:p>
+      <w:pPr>
+        <w:rPr>
+          <w:lang w:val="en-US"/>
+        </w:rPr>
+      </w:pPr>
+      <w:r>
+        <w:t xml:space="preserve">Работа проведена </w:t>
+      </w:r>
+      <w:proofErr w:type="spellStart"/>
+      <w:r>
+        <w:rPr>
+          <w:lang w:val="en-US"/>
+        </w:rPr>
+        <w:t>jupyter</w:t>
+      </w:r>
+      <w:proofErr w:type="spellEnd"/>
+      <w:r>
+        <w:t xml:space="preserve"> </w:t>
+      </w:r>
+      <w:r>
+        <w:rPr>
+          <w:lang w:val="en-US"/>
+        </w:rPr>
+        <w:t>notebook</w:t>
+      </w:r>
+      <w:r>
+        <w:t xml:space="preserve">. </w:t>
+      </w:r>
+    </w:p>
     <w:p>
       <w:pPr>
         <w:rPr>
@@ -115,6 +144,58 @@
     <w:p>
       <w:r>
         <w:t>Бинарная. 1 = факт того, остался ли человек жив после кораблекрушения.</w:t>
+      </w:r>
+    </w:p>
+    <w:p>
+      <w:pPr>
+        <w:rPr>
+          <w:b/>
+          <w:bCs/>
+        </w:rPr>
+      </w:pPr>
+      <w:r>
+        <w:rPr>
+          <w:b/>
+          <w:bCs/>
+        </w:rPr>
+        <w:t>Выбранная метрик</w:t>
+      </w:r>
+      <w:r>
+        <w:rPr>
+          <w:b/>
+          <w:bCs/>
+        </w:rPr>
+        <w:t>и</w:t>
+      </w:r>
+      <w:r>
+        <w:rPr>
+          <w:b/>
+          <w:bCs/>
+        </w:rPr>
+        <w:t>.</w:t>
+      </w:r>
+    </w:p>
+    <w:p>
+      <w:r>
+        <w:t xml:space="preserve">Так как я хочу больше сфокусироваться на выделении групп пассажиров с высокой или низкой вероятностью выживании, я буду придерживаться классической метрики для задач ранжирования - </w:t>
+      </w:r>
+      <w:r>
+        <w:rPr>
+          <w:lang w:val="en-US"/>
+        </w:rPr>
+        <w:t>ROC</w:t>
+      </w:r>
+      <w:r>
+        <w:t>_</w:t>
+      </w:r>
+      <w:r>
+        <w:rPr>
+          <w:lang w:val="en-US"/>
+        </w:rPr>
+        <w:t>AUC</w:t>
+      </w:r>
+      <w:r>
+        <w:t>.</w:t>
       </w:r>
     </w:p>
     <w:p>
@@ -596,7 +677,35 @@
           <w:b/>
           <w:bCs/>
         </w:rPr>
-        <w:t>Первые 5 строк данных</w:t>
+        <w:t xml:space="preserve">Первые </w:t>
+      </w:r>
+      <w:r>
+        <w:rPr>
+          <w:b/>
+          <w:bCs/>
+        </w:rPr>
+        <w:t>3</w:t>
+      </w:r>
+      <w:r>
+        <w:rPr>
+          <w:b/>
+          <w:bCs/>
+        </w:rPr>
+        <w:t xml:space="preserve"> строк</w:t>
+      </w:r>
+      <w:r>
+        <w:rPr>
+          <w:b/>
+          <w:bCs/>
+        </w:rPr>
+        <w:t>и</w:t>
+      </w:r>
+      <w:r>
+        <w:rPr>
+          <w:b/>
+          <w:bCs/>
+        </w:rPr>
+        <w:t xml:space="preserve"> данных</w:t>
       </w:r>
     </w:p>
     <w:tbl>
@@ -606,17 +715,17 @@
         <w:tblLook w:val="04A0" w:firstRow="1" w:lastRow="0" w:firstColumn="1" w:lastColumn="0" w:noHBand="0" w:noVBand="1"/>
       </w:tblPr>
       <w:tblGrid>
-        <w:gridCol w:w="1276"/>
-        <w:gridCol w:w="723"/>
-        <w:gridCol w:w="951"/>
-        <w:gridCol w:w="957"/>
-        <w:gridCol w:w="771"/>
-        <w:gridCol w:w="851"/>
-        <w:gridCol w:w="708"/>
+        <w:gridCol w:w="1050"/>
+        <w:gridCol w:w="651"/>
         <w:gridCol w:w="709"/>
-        <w:gridCol w:w="992"/>
-        <w:gridCol w:w="851"/>
-        <w:gridCol w:w="709"/>
+        <w:gridCol w:w="1591"/>
+        <w:gridCol w:w="707"/>
+        <w:gridCol w:w="840"/>
+        <w:gridCol w:w="704"/>
+        <w:gridCol w:w="706"/>
+        <w:gridCol w:w="988"/>
+        <w:gridCol w:w="847"/>
+        <w:gridCol w:w="705"/>
         <w:gridCol w:w="880"/>
       </w:tblGrid>
       <w:tr>
@@ -625,7 +734,7 @@
         </w:trPr>
         <w:tc>
           <w:tcPr>
-            <w:tcW w:w="1276" w:type="dxa"/>
+            <w:tcW w:w="1050" w:type="dxa"/>
             <w:tcBorders>
               <w:top w:val="nil"/>
               <w:left w:val="nil"/>
@@ -666,7 +775,7 @@
         </w:tc>
         <w:tc>
           <w:tcPr>
-            <w:tcW w:w="723" w:type="dxa"/>
+            <w:tcW w:w="651" w:type="dxa"/>
             <w:tcBorders>
               <w:top w:val="nil"/>
               <w:left w:val="nil"/>
@@ -707,7 +816,7 @@
         </w:tc>
         <w:tc>
           <w:tcPr>
-            <w:tcW w:w="951" w:type="dxa"/>
+            <w:tcW w:w="709" w:type="dxa"/>
             <w:tcBorders>
               <w:top w:val="nil"/>
               <w:left w:val="nil"/>
@@ -748,7 +857,7 @@
         </w:tc>
         <w:tc>
           <w:tcPr>
-            <w:tcW w:w="957" w:type="dxa"/>
+            <w:tcW w:w="1591" w:type="dxa"/>
             <w:tcBorders>
               <w:top w:val="nil"/>
               <w:left w:val="nil"/>
@@ -789,7 +898,7 @@
         </w:tc>
         <w:tc>
           <w:tcPr>
-            <w:tcW w:w="771" w:type="dxa"/>
+            <w:tcW w:w="707" w:type="dxa"/>
             <w:tcBorders>
               <w:top w:val="nil"/>
               <w:left w:val="nil"/>
@@ -830,7 +939,7 @@
         </w:tc>
         <w:tc>
           <w:tcPr>
-            <w:tcW w:w="851" w:type="dxa"/>
+            <w:tcW w:w="840" w:type="dxa"/>
             <w:tcBorders>
               <w:top w:val="nil"/>
               <w:left w:val="nil"/>
@@ -871,7 +980,7 @@
         </w:tc>
         <w:tc>
           <w:tcPr>
-            <w:tcW w:w="708" w:type="dxa"/>
+            <w:tcW w:w="704" w:type="dxa"/>
             <w:tcBorders>
               <w:top w:val="nil"/>
               <w:left w:val="nil"/>
@@ -912,7 +1021,7 @@
         </w:tc>
         <w:tc>
           <w:tcPr>
-            <w:tcW w:w="709" w:type="dxa"/>
+            <w:tcW w:w="706" w:type="dxa"/>
             <w:tcBorders>
               <w:top w:val="nil"/>
               <w:left w:val="nil"/>
@@ -953,7 +1062,7 @@
         </w:tc>
         <w:tc>
           <w:tcPr>
-            <w:tcW w:w="992" w:type="dxa"/>
+            <w:tcW w:w="988" w:type="dxa"/>
             <w:tcBorders>
               <w:top w:val="nil"/>
               <w:left w:val="nil"/>
@@ -994,7 +1103,7 @@
         </w:tc>
         <w:tc>
           <w:tcPr>
-            <w:tcW w:w="851" w:type="dxa"/>
+            <w:tcW w:w="847" w:type="dxa"/>
             <w:tcBorders>
               <w:top w:val="nil"/>
               <w:left w:val="nil"/>
@@ -1035,7 +1144,7 @@
         </w:tc>
         <w:tc>
           <w:tcPr>
-            <w:tcW w:w="709" w:type="dxa"/>
+            <w:tcW w:w="705" w:type="dxa"/>
             <w:tcBorders>
               <w:top w:val="nil"/>
               <w:left w:val="nil"/>
@@ -1122,7 +1231,7 @@
         </w:trPr>
         <w:tc>
           <w:tcPr>
-            <w:tcW w:w="1276" w:type="dxa"/>
+            <w:tcW w:w="1050" w:type="dxa"/>
             <w:tcBorders>
               <w:top w:val="nil"/>
               <w:left w:val="nil"/>
@@ -1163,7 +1272,7 @@
         </w:tc>
         <w:tc>
           <w:tcPr>
-            <w:tcW w:w="723" w:type="dxa"/>
+            <w:tcW w:w="651" w:type="dxa"/>
             <w:tcBorders>
               <w:top w:val="nil"/>
               <w:left w:val="nil"/>
@@ -1204,7 +1313,7 @@
         </w:tc>
         <w:tc>
           <w:tcPr>
-            <w:tcW w:w="951" w:type="dxa"/>
+            <w:tcW w:w="709" w:type="dxa"/>
             <w:tcBorders>
               <w:top w:val="nil"/>
               <w:left w:val="nil"/>
@@ -1245,7 +1354,7 @@
         </w:tc>
         <w:tc>
           <w:tcPr>
-            <w:tcW w:w="957" w:type="dxa"/>
+            <w:tcW w:w="1591" w:type="dxa"/>
             <w:tcBorders>
               <w:top w:val="nil"/>
               <w:left w:val="nil"/>
@@ -1286,7 +1395,7 @@
         </w:tc>
         <w:tc>
           <w:tcPr>
-            <w:tcW w:w="771" w:type="dxa"/>
+            <w:tcW w:w="707" w:type="dxa"/>
             <w:tcBorders>
               <w:top w:val="nil"/>
               <w:left w:val="nil"/>
@@ -1327,7 +1436,7 @@
         </w:tc>
         <w:tc>
           <w:tcPr>
-            <w:tcW w:w="851" w:type="dxa"/>
+            <w:tcW w:w="840" w:type="dxa"/>
             <w:tcBorders>
               <w:top w:val="nil"/>
               <w:left w:val="nil"/>
@@ -1368,7 +1477,7 @@
         </w:tc>
         <w:tc>
           <w:tcPr>
-            <w:tcW w:w="708" w:type="dxa"/>
+            <w:tcW w:w="704" w:type="dxa"/>
             <w:tcBorders>
               <w:top w:val="nil"/>
               <w:left w:val="nil"/>
@@ -1409,7 +1518,7 @@
         </w:tc>
         <w:tc>
           <w:tcPr>
-            <w:tcW w:w="709" w:type="dxa"/>
+            <w:tcW w:w="706" w:type="dxa"/>
             <w:tcBorders>
               <w:top w:val="nil"/>
               <w:left w:val="nil"/>
@@ -1450,7 +1559,7 @@
         </w:tc>
         <w:tc>
           <w:tcPr>
-            <w:tcW w:w="992" w:type="dxa"/>
+            <w:tcW w:w="988" w:type="dxa"/>
             <w:tcBorders>
               <w:top w:val="nil"/>
               <w:left w:val="nil"/>
@@ -1491,7 +1600,7 @@
         </w:tc>
         <w:tc>
           <w:tcPr>
-            <w:tcW w:w="851" w:type="dxa"/>
+            <w:tcW w:w="847" w:type="dxa"/>
             <w:tcBorders>
               <w:top w:val="nil"/>
               <w:left w:val="nil"/>
@@ -1532,7 +1641,7 @@
         </w:tc>
         <w:tc>
           <w:tcPr>
-            <w:tcW w:w="709" w:type="dxa"/>
+            <w:tcW w:w="705" w:type="dxa"/>
             <w:tcBorders>
               <w:top w:val="nil"/>
               <w:left w:val="nil"/>
@@ -1619,7 +1728,7 @@
         </w:trPr>
         <w:tc>
           <w:tcPr>
-            <w:tcW w:w="1276" w:type="dxa"/>
+            <w:tcW w:w="1050" w:type="dxa"/>
             <w:tcBorders>
               <w:top w:val="nil"/>
               <w:left w:val="nil"/>
@@ -1660,7 +1769,7 @@
         </w:tc>
         <w:tc>
           <w:tcPr>
-            <w:tcW w:w="723" w:type="dxa"/>
+            <w:tcW w:w="651" w:type="dxa"/>
             <w:tcBorders>
               <w:top w:val="nil"/>
               <w:left w:val="nil"/>
@@ -1697,7 +1806,7 @@
         </w:tc>
         <w:tc>
           <w:tcPr>
-            <w:tcW w:w="951" w:type="dxa"/>
+            <w:tcW w:w="709" w:type="dxa"/>
             <w:tcBorders>
               <w:top w:val="nil"/>
               <w:left w:val="nil"/>
@@ -1734,7 +1843,7 @@
         </w:tc>
         <w:tc>
           <w:tcPr>
-            <w:tcW w:w="957" w:type="dxa"/>
+            <w:tcW w:w="1591" w:type="dxa"/>
             <w:tcBorders>
               <w:top w:val="nil"/>
               <w:left w:val="nil"/>
@@ -1771,7 +1880,7 @@
         </w:tc>
         <w:tc>
           <w:tcPr>
-            <w:tcW w:w="771" w:type="dxa"/>
+            <w:tcW w:w="707" w:type="dxa"/>
             <w:tcBorders>
               <w:top w:val="nil"/>
               <w:left w:val="nil"/>
@@ -1808,7 +1917,7 @@
         </w:tc>
         <w:tc>
           <w:tcPr>
-            <w:tcW w:w="851" w:type="dxa"/>
+            <w:tcW w:w="840" w:type="dxa"/>
             <w:tcBorders>
               <w:top w:val="nil"/>
               <w:left w:val="nil"/>
@@ -1845,7 +1954,7 @@
         </w:tc>
         <w:tc>
           <w:tcPr>
-            <w:tcW w:w="708" w:type="dxa"/>
+            <w:tcW w:w="704" w:type="dxa"/>
             <w:tcBorders>
               <w:top w:val="nil"/>
               <w:left w:val="nil"/>
@@ -1882,7 +1991,7 @@
         </w:tc>
         <w:tc>
           <w:tcPr>
-            <w:tcW w:w="709" w:type="dxa"/>
+            <w:tcW w:w="706" w:type="dxa"/>
             <w:tcBorders>
               <w:top w:val="nil"/>
               <w:left w:val="nil"/>
@@ -1919,7 +2028,7 @@
         </w:tc>
         <w:tc>
           <w:tcPr>
-            <w:tcW w:w="992" w:type="dxa"/>
+            <w:tcW w:w="988" w:type="dxa"/>
             <w:tcBorders>
               <w:top w:val="nil"/>
               <w:left w:val="nil"/>
@@ -1956,7 +2065,7 @@
         </w:tc>
         <w:tc>
           <w:tcPr>
-            <w:tcW w:w="851" w:type="dxa"/>
+            <w:tcW w:w="847" w:type="dxa"/>
             <w:tcBorders>
               <w:top w:val="nil"/>
               <w:left w:val="nil"/>
@@ -1993,7 +2102,7 @@
         </w:tc>
         <w:tc>
           <w:tcPr>
-            <w:tcW w:w="709" w:type="dxa"/>
+            <w:tcW w:w="705" w:type="dxa"/>
             <w:tcBorders>
               <w:top w:val="nil"/>
               <w:left w:val="nil"/>
@@ -2068,11 +2177,11 @@
       </w:tr>
       <w:tr>
         <w:trPr>
-          <w:trHeight w:val="960"/>
+          <w:trHeight w:val="597"/>
         </w:trPr>
         <w:tc>
           <w:tcPr>
-            <w:tcW w:w="1276" w:type="dxa"/>
+            <w:tcW w:w="1050" w:type="dxa"/>
             <w:tcBorders>
               <w:top w:val="nil"/>
               <w:left w:val="nil"/>
@@ -2113,7 +2222,7 @@
         </w:tc>
         <w:tc>
           <w:tcPr>
-            <w:tcW w:w="723" w:type="dxa"/>
+            <w:tcW w:w="651" w:type="dxa"/>
             <w:tcBorders>
               <w:top w:val="nil"/>
               <w:left w:val="nil"/>
@@ -2150,7 +2259,7 @@
         </w:tc>
         <w:tc>
           <w:tcPr>
-            <w:tcW w:w="951" w:type="dxa"/>
+            <w:tcW w:w="709" w:type="dxa"/>
             <w:tcBorders>
               <w:top w:val="nil"/>
               <w:left w:val="nil"/>
@@ -2187,7 +2296,7 @@
         </w:tc>
         <w:tc>
           <w:tcPr>
-            <w:tcW w:w="957" w:type="dxa"/>
+            <w:tcW w:w="1591" w:type="dxa"/>
             <w:tcBorders>
               <w:top w:val="nil"/>
               <w:left w:val="nil"/>
@@ -2236,7 +2345,7 @@
         </w:tc>
         <w:tc>
           <w:tcPr>
-            <w:tcW w:w="771" w:type="dxa"/>
+            <w:tcW w:w="707" w:type="dxa"/>
             <w:tcBorders>
               <w:top w:val="nil"/>
               <w:left w:val="nil"/>
@@ -2273,7 +2382,7 @@
         </w:tc>
         <w:tc>
           <w:tcPr>
-            <w:tcW w:w="851" w:type="dxa"/>
+            <w:tcW w:w="840" w:type="dxa"/>
             <w:tcBorders>
               <w:top w:val="nil"/>
               <w:left w:val="nil"/>
@@ -2310,7 +2419,7 @@
         </w:tc>
         <w:tc>
           <w:tcPr>
-            <w:tcW w:w="708" w:type="dxa"/>
+            <w:tcW w:w="704" w:type="dxa"/>
             <w:tcBorders>
               <w:top w:val="nil"/>
               <w:left w:val="nil"/>
@@ -2347,7 +2456,7 @@
         </w:tc>
         <w:tc>
           <w:tcPr>
-            <w:tcW w:w="709" w:type="dxa"/>
+            <w:tcW w:w="706" w:type="dxa"/>
             <w:tcBorders>
               <w:top w:val="nil"/>
               <w:left w:val="nil"/>
@@ -2384,7 +2493,7 @@
         </w:tc>
         <w:tc>
           <w:tcPr>
-            <w:tcW w:w="992" w:type="dxa"/>
+            <w:tcW w:w="988" w:type="dxa"/>
             <w:tcBorders>
               <w:top w:val="nil"/>
               <w:left w:val="nil"/>
@@ -2421,7 +2530,7 @@
         </w:tc>
         <w:tc>
           <w:tcPr>
-            <w:tcW w:w="851" w:type="dxa"/>
+            <w:tcW w:w="847" w:type="dxa"/>
             <w:tcBorders>
               <w:top w:val="nil"/>
               <w:left w:val="nil"/>
@@ -2458,7 +2567,7 @@
         </w:tc>
         <w:tc>
           <w:tcPr>
-            <w:tcW w:w="709" w:type="dxa"/>
+            <w:tcW w:w="705" w:type="dxa"/>
             <w:tcBorders>
               <w:top w:val="nil"/>
               <w:left w:val="nil"/>
@@ -2537,7 +2646,7 @@
         </w:trPr>
         <w:tc>
           <w:tcPr>
-            <w:tcW w:w="1276" w:type="dxa"/>
+            <w:tcW w:w="1050" w:type="dxa"/>
             <w:tcBorders>
               <w:top w:val="nil"/>
               <w:left w:val="nil"/>
@@ -2578,7 +2687,7 @@
         </w:tc>
         <w:tc>
           <w:tcPr>
-            <w:tcW w:w="723" w:type="dxa"/>
+            <w:tcW w:w="651" w:type="dxa"/>
             <w:tcBorders>
               <w:top w:val="nil"/>
               <w:left w:val="nil"/>
@@ -2615,7 +2724,7 @@
         </w:tc>
         <w:tc>
           <w:tcPr>
-            <w:tcW w:w="951" w:type="dxa"/>
+            <w:tcW w:w="709" w:type="dxa"/>
             <w:tcBorders>
               <w:top w:val="nil"/>
               <w:left w:val="nil"/>
@@ -2652,7 +2761,7 @@
         </w:tc>
         <w:tc>
           <w:tcPr>
-            <w:tcW w:w="957" w:type="dxa"/>
+            <w:tcW w:w="1591" w:type="dxa"/>
             <w:tcBorders>
               <w:top w:val="nil"/>
               <w:left w:val="nil"/>
@@ -2689,7 +2798,7 @@
         </w:tc>
         <w:tc>
           <w:tcPr>
-            <w:tcW w:w="771" w:type="dxa"/>
+            <w:tcW w:w="707" w:type="dxa"/>
             <w:tcBorders>
               <w:top w:val="nil"/>
               <w:left w:val="nil"/>
@@ -2726,7 +2835,7 @@
         </w:tc>
         <w:tc>
           <w:tcPr>
-            <w:tcW w:w="851" w:type="dxa"/>
+            <w:tcW w:w="840" w:type="dxa"/>
             <w:tcBorders>
               <w:top w:val="nil"/>
               <w:left w:val="nil"/>
@@ -2763,7 +2872,7 @@
         </w:tc>
         <w:tc>
           <w:tcPr>
-            <w:tcW w:w="708" w:type="dxa"/>
+            <w:tcW w:w="704" w:type="dxa"/>
             <w:tcBorders>
               <w:top w:val="nil"/>
               <w:left w:val="nil"/>
@@ -2800,7 +2909,7 @@
         </w:tc>
         <w:tc>
           <w:tcPr>
-            <w:tcW w:w="709" w:type="dxa"/>
+            <w:tcW w:w="706" w:type="dxa"/>
             <w:tcBorders>
               <w:top w:val="nil"/>
               <w:left w:val="nil"/>
@@ -2837,7 +2946,7 @@
         </w:tc>
         <w:tc>
           <w:tcPr>
-            <w:tcW w:w="992" w:type="dxa"/>
+            <w:tcW w:w="988" w:type="dxa"/>
             <w:tcBorders>
               <w:top w:val="nil"/>
               <w:left w:val="nil"/>
@@ -2874,7 +2983,7 @@
         </w:tc>
         <w:tc>
           <w:tcPr>
-            <w:tcW w:w="851" w:type="dxa"/>
+            <w:tcW w:w="847" w:type="dxa"/>
             <w:tcBorders>
               <w:top w:val="nil"/>
               <w:left w:val="nil"/>
@@ -2911,925 +3020,7 @@
         </w:tc>
         <w:tc>
           <w:tcPr>
-            <w:tcW w:w="709" w:type="dxa"/>
-            <w:tcBorders>
-              <w:top w:val="nil"/>
-              <w:left w:val="nil"/>
-              <w:bottom w:val="nil"/>
-              <w:right w:val="nil"/>
-            </w:tcBorders>
-            <w:shd w:val="clear" w:color="000000" w:fill="F5F5F5"/>
-            <w:vAlign w:val="center"/>
-            <w:hideMark/>
-          </w:tcPr>
-          <w:p>
-            <w:pPr>
-              <w:spacing w:after="0" w:line="240" w:lineRule="auto"/>
-              <w:jc w:val="right"/>
-              <w:rPr>
-                <w:rFonts w:ascii="Arial" w:eastAsia="Times New Roman" w:hAnsi="Arial" w:cs="Arial"/>
-                <w:color w:val="000000"/>
-                <w:sz w:val="14"/>
-                <w:szCs w:val="14"/>
-                <w:lang w:eastAsia="ru-RU"/>
-              </w:rPr>
-            </w:pPr>
-            <w:r>
-              <w:rPr>
-                <w:rFonts w:ascii="Arial" w:eastAsia="Times New Roman" w:hAnsi="Arial" w:cs="Arial"/>
-                <w:color w:val="000000"/>
-                <w:sz w:val="14"/>
-                <w:szCs w:val="14"/>
-                <w:lang w:eastAsia="ru-RU"/>
-              </w:rPr>
-              <w:t>NaN</w:t>
-            </w:r>
-          </w:p>
-        </w:tc>
-        <w:tc>
-          <w:tcPr>
-            <w:tcW w:w="880" w:type="dxa"/>
-            <w:tcBorders>
-              <w:top w:val="nil"/>
-              <w:left w:val="nil"/>
-              <w:bottom w:val="nil"/>
-              <w:right w:val="nil"/>
-            </w:tcBorders>
-            <w:shd w:val="clear" w:color="000000" w:fill="F5F5F5"/>
-            <w:vAlign w:val="center"/>
-            <w:hideMark/>
-          </w:tcPr>
-          <w:p>
-            <w:pPr>
-              <w:spacing w:after="0" w:line="240" w:lineRule="auto"/>
-              <w:jc w:val="right"/>
-              <w:rPr>
-                <w:rFonts w:ascii="Arial" w:eastAsia="Times New Roman" w:hAnsi="Arial" w:cs="Arial"/>
-                <w:color w:val="000000"/>
-                <w:sz w:val="14"/>
-                <w:szCs w:val="14"/>
-                <w:lang w:eastAsia="ru-RU"/>
-              </w:rPr>
-            </w:pPr>
-            <w:r>
-              <w:rPr>
-                <w:rFonts w:ascii="Arial" w:eastAsia="Times New Roman" w:hAnsi="Arial" w:cs="Arial"/>
-                <w:color w:val="000000"/>
-                <w:sz w:val="14"/>
-                <w:szCs w:val="14"/>
-                <w:lang w:eastAsia="ru-RU"/>
-              </w:rPr>
-              <w:t>S</w:t>
-            </w:r>
-          </w:p>
-        </w:tc>
-      </w:tr>
-      <w:tr>
-        <w:trPr>
-          <w:trHeight w:val="768"/>
-        </w:trPr>
-        <w:tc>
-          <w:tcPr>
-            <w:tcW w:w="1276" w:type="dxa"/>
-            <w:tcBorders>
-              <w:top w:val="nil"/>
-              <w:left w:val="nil"/>
-              <w:bottom w:val="nil"/>
-              <w:right w:val="nil"/>
-            </w:tcBorders>
-            <w:shd w:val="clear" w:color="000000" w:fill="FFFFFF"/>
-            <w:vAlign w:val="center"/>
-            <w:hideMark/>
-          </w:tcPr>
-          <w:p>
-            <w:pPr>
-              <w:spacing w:after="0" w:line="240" w:lineRule="auto"/>
-              <w:jc w:val="right"/>
-              <w:rPr>
-                <w:rFonts w:ascii="Arial" w:eastAsia="Times New Roman" w:hAnsi="Arial" w:cs="Arial"/>
-                <w:b/>
-                <w:bCs/>
-                <w:color w:val="000000"/>
-                <w:sz w:val="14"/>
-                <w:szCs w:val="14"/>
-                <w:lang w:eastAsia="ru-RU"/>
-              </w:rPr>
-            </w:pPr>
-            <w:r>
-              <w:rPr>
-                <w:rFonts w:ascii="Arial" w:eastAsia="Times New Roman" w:hAnsi="Arial" w:cs="Arial"/>
-                <w:b/>
-                <w:bCs/>
-                <w:color w:val="000000"/>
-                <w:sz w:val="14"/>
-                <w:szCs w:val="14"/>
-                <w:lang w:eastAsia="ru-RU"/>
-              </w:rPr>
-              <w:t>4</w:t>
-            </w:r>
-          </w:p>
-        </w:tc>
-        <w:tc>
-          <w:tcPr>
-            <w:tcW w:w="723" w:type="dxa"/>
-            <w:tcBorders>
-              <w:top w:val="nil"/>
-              <w:left w:val="nil"/>
-              <w:bottom w:val="nil"/>
-              <w:right w:val="nil"/>
-            </w:tcBorders>
-            <w:shd w:val="clear" w:color="000000" w:fill="FFFFFF"/>
-            <w:vAlign w:val="center"/>
-            <w:hideMark/>
-          </w:tcPr>
-          <w:p>
-            <w:pPr>
-              <w:spacing w:after="0" w:line="240" w:lineRule="auto"/>
-              <w:jc w:val="right"/>
-              <w:rPr>
-                <w:rFonts w:ascii="Arial" w:eastAsia="Times New Roman" w:hAnsi="Arial" w:cs="Arial"/>
-                <w:color w:val="000000"/>
-                <w:sz w:val="14"/>
-                <w:szCs w:val="14"/>
-                <w:lang w:eastAsia="ru-RU"/>
-              </w:rPr>
-            </w:pPr>
-            <w:r>
-              <w:rPr>
-                <w:rFonts w:ascii="Arial" w:eastAsia="Times New Roman" w:hAnsi="Arial" w:cs="Arial"/>
-                <w:color w:val="000000"/>
-                <w:sz w:val="14"/>
-                <w:szCs w:val="14"/>
-                <w:lang w:eastAsia="ru-RU"/>
-              </w:rPr>
-              <w:t>1</w:t>
-            </w:r>
-          </w:p>
-        </w:tc>
-        <w:tc>
-          <w:tcPr>
-            <w:tcW w:w="951" w:type="dxa"/>
-            <w:tcBorders>
-              <w:top w:val="nil"/>
-              <w:left w:val="nil"/>
-              <w:bottom w:val="nil"/>
-              <w:right w:val="nil"/>
-            </w:tcBorders>
-            <w:shd w:val="clear" w:color="000000" w:fill="FFFFFF"/>
-            <w:vAlign w:val="center"/>
-            <w:hideMark/>
-          </w:tcPr>
-          <w:p>
-            <w:pPr>
-              <w:spacing w:after="0" w:line="240" w:lineRule="auto"/>
-              <w:jc w:val="right"/>
-              <w:rPr>
-                <w:rFonts w:ascii="Arial" w:eastAsia="Times New Roman" w:hAnsi="Arial" w:cs="Arial"/>
-                <w:color w:val="000000"/>
-                <w:sz w:val="14"/>
-                <w:szCs w:val="14"/>
-                <w:lang w:eastAsia="ru-RU"/>
-              </w:rPr>
-            </w:pPr>
-            <w:r>
-              <w:rPr>
-                <w:rFonts w:ascii="Arial" w:eastAsia="Times New Roman" w:hAnsi="Arial" w:cs="Arial"/>
-                <w:color w:val="000000"/>
-                <w:sz w:val="14"/>
-                <w:szCs w:val="14"/>
-                <w:lang w:eastAsia="ru-RU"/>
-              </w:rPr>
-              <w:t>1</w:t>
-            </w:r>
-          </w:p>
-        </w:tc>
-        <w:tc>
-          <w:tcPr>
-            <w:tcW w:w="957" w:type="dxa"/>
-            <w:tcBorders>
-              <w:top w:val="nil"/>
-              <w:left w:val="nil"/>
-              <w:bottom w:val="nil"/>
-              <w:right w:val="nil"/>
-            </w:tcBorders>
-            <w:shd w:val="clear" w:color="000000" w:fill="FFFFFF"/>
-            <w:vAlign w:val="center"/>
-            <w:hideMark/>
-          </w:tcPr>
-          <w:p>
-            <w:pPr>
-              <w:spacing w:after="0" w:line="240" w:lineRule="auto"/>
-              <w:jc w:val="right"/>
-              <w:rPr>
-                <w:rFonts w:ascii="Arial" w:eastAsia="Times New Roman" w:hAnsi="Arial" w:cs="Arial"/>
-                <w:color w:val="000000"/>
-                <w:sz w:val="14"/>
-                <w:szCs w:val="14"/>
-                <w:lang w:val="en-US" w:eastAsia="ru-RU"/>
-              </w:rPr>
-            </w:pPr>
-            <w:proofErr w:type="spellStart"/>
-            <w:r>
-              <w:rPr>
-                <w:rFonts w:ascii="Arial" w:eastAsia="Times New Roman" w:hAnsi="Arial" w:cs="Arial"/>
-                <w:color w:val="000000"/>
-                <w:sz w:val="14"/>
-                <w:szCs w:val="14"/>
-                <w:lang w:val="en-US" w:eastAsia="ru-RU"/>
-              </w:rPr>
-              <w:t>Futrelle</w:t>
-            </w:r>
-            <w:proofErr w:type="spellEnd"/>
-            <w:r>
-              <w:rPr>
-                <w:rFonts w:ascii="Arial" w:eastAsia="Times New Roman" w:hAnsi="Arial" w:cs="Arial"/>
-                <w:color w:val="000000"/>
-                <w:sz w:val="14"/>
-                <w:szCs w:val="14"/>
-                <w:lang w:val="en-US" w:eastAsia="ru-RU"/>
-              </w:rPr>
-              <w:t>, Mrs. Jacques Heath (Lily May Peel)</w:t>
-            </w:r>
-          </w:p>
-        </w:tc>
-        <w:tc>
-          <w:tcPr>
-            <w:tcW w:w="771" w:type="dxa"/>
-            <w:tcBorders>
-              <w:top w:val="nil"/>
-              <w:left w:val="nil"/>
-              <w:bottom w:val="nil"/>
-              <w:right w:val="nil"/>
-            </w:tcBorders>
-            <w:shd w:val="clear" w:color="000000" w:fill="FFFFFF"/>
-            <w:vAlign w:val="center"/>
-            <w:hideMark/>
-          </w:tcPr>
-          <w:p>
-            <w:pPr>
-              <w:spacing w:after="0" w:line="240" w:lineRule="auto"/>
-              <w:jc w:val="right"/>
-              <w:rPr>
-                <w:rFonts w:ascii="Arial" w:eastAsia="Times New Roman" w:hAnsi="Arial" w:cs="Arial"/>
-                <w:color w:val="000000"/>
-                <w:sz w:val="14"/>
-                <w:szCs w:val="14"/>
-                <w:lang w:eastAsia="ru-RU"/>
-              </w:rPr>
-            </w:pPr>
-            <w:r>
-              <w:rPr>
-                <w:rFonts w:ascii="Arial" w:eastAsia="Times New Roman" w:hAnsi="Arial" w:cs="Arial"/>
-                <w:color w:val="000000"/>
-                <w:sz w:val="14"/>
-                <w:szCs w:val="14"/>
-                <w:lang w:eastAsia="ru-RU"/>
-              </w:rPr>
-              <w:t>female</w:t>
-            </w:r>
-          </w:p>
-        </w:tc>
-        <w:tc>
-          <w:tcPr>
-            <w:tcW w:w="851" w:type="dxa"/>
-            <w:tcBorders>
-              <w:top w:val="nil"/>
-              <w:left w:val="nil"/>
-              <w:bottom w:val="nil"/>
-              <w:right w:val="nil"/>
-            </w:tcBorders>
-            <w:shd w:val="clear" w:color="000000" w:fill="FFFFFF"/>
-            <w:vAlign w:val="center"/>
-            <w:hideMark/>
-          </w:tcPr>
-          <w:p>
-            <w:pPr>
-              <w:spacing w:after="0" w:line="240" w:lineRule="auto"/>
-              <w:jc w:val="right"/>
-              <w:rPr>
-                <w:rFonts w:ascii="Arial" w:eastAsia="Times New Roman" w:hAnsi="Arial" w:cs="Arial"/>
-                <w:color w:val="000000"/>
-                <w:sz w:val="14"/>
-                <w:szCs w:val="14"/>
-                <w:lang w:eastAsia="ru-RU"/>
-              </w:rPr>
-            </w:pPr>
-            <w:r>
-              <w:rPr>
-                <w:rFonts w:ascii="Arial" w:eastAsia="Times New Roman" w:hAnsi="Arial" w:cs="Arial"/>
-                <w:color w:val="000000"/>
-                <w:sz w:val="14"/>
-                <w:szCs w:val="14"/>
-                <w:lang w:eastAsia="ru-RU"/>
-              </w:rPr>
-              <w:t>35.0</w:t>
-            </w:r>
-          </w:p>
-        </w:tc>
-        <w:tc>
-          <w:tcPr>
-            <w:tcW w:w="708" w:type="dxa"/>
-            <w:tcBorders>
-              <w:top w:val="nil"/>
-              <w:left w:val="nil"/>
-              <w:bottom w:val="nil"/>
-              <w:right w:val="nil"/>
-            </w:tcBorders>
-            <w:shd w:val="clear" w:color="000000" w:fill="FFFFFF"/>
-            <w:vAlign w:val="center"/>
-            <w:hideMark/>
-          </w:tcPr>
-          <w:p>
-            <w:pPr>
-              <w:spacing w:after="0" w:line="240" w:lineRule="auto"/>
-              <w:jc w:val="right"/>
-              <w:rPr>
-                <w:rFonts w:ascii="Arial" w:eastAsia="Times New Roman" w:hAnsi="Arial" w:cs="Arial"/>
-                <w:color w:val="000000"/>
-                <w:sz w:val="14"/>
-                <w:szCs w:val="14"/>
-                <w:lang w:eastAsia="ru-RU"/>
-              </w:rPr>
-            </w:pPr>
-            <w:r>
-              <w:rPr>
-                <w:rFonts w:ascii="Arial" w:eastAsia="Times New Roman" w:hAnsi="Arial" w:cs="Arial"/>
-                <w:color w:val="000000"/>
-                <w:sz w:val="14"/>
-                <w:szCs w:val="14"/>
-                <w:lang w:eastAsia="ru-RU"/>
-              </w:rPr>
-              <w:t>1</w:t>
-            </w:r>
-          </w:p>
-        </w:tc>
-        <w:tc>
-          <w:tcPr>
-            <w:tcW w:w="709" w:type="dxa"/>
-            <w:tcBorders>
-              <w:top w:val="nil"/>
-              <w:left w:val="nil"/>
-              <w:bottom w:val="nil"/>
-              <w:right w:val="nil"/>
-            </w:tcBorders>
-            <w:shd w:val="clear" w:color="000000" w:fill="FFFFFF"/>
-            <w:vAlign w:val="center"/>
-            <w:hideMark/>
-          </w:tcPr>
-          <w:p>
-            <w:pPr>
-              <w:spacing w:after="0" w:line="240" w:lineRule="auto"/>
-              <w:jc w:val="right"/>
-              <w:rPr>
-                <w:rFonts w:ascii="Arial" w:eastAsia="Times New Roman" w:hAnsi="Arial" w:cs="Arial"/>
-                <w:color w:val="000000"/>
-                <w:sz w:val="14"/>
-                <w:szCs w:val="14"/>
-                <w:lang w:eastAsia="ru-RU"/>
-              </w:rPr>
-            </w:pPr>
-            <w:r>
-              <w:rPr>
-                <w:rFonts w:ascii="Arial" w:eastAsia="Times New Roman" w:hAnsi="Arial" w:cs="Arial"/>
-                <w:color w:val="000000"/>
-                <w:sz w:val="14"/>
-                <w:szCs w:val="14"/>
-                <w:lang w:eastAsia="ru-RU"/>
-              </w:rPr>
-              <w:t>0</w:t>
-            </w:r>
-          </w:p>
-        </w:tc>
-        <w:tc>
-          <w:tcPr>
-            <w:tcW w:w="992" w:type="dxa"/>
-            <w:tcBorders>
-              <w:top w:val="nil"/>
-              <w:left w:val="nil"/>
-              <w:bottom w:val="nil"/>
-              <w:right w:val="nil"/>
-            </w:tcBorders>
-            <w:shd w:val="clear" w:color="000000" w:fill="FFFFFF"/>
-            <w:vAlign w:val="center"/>
-            <w:hideMark/>
-          </w:tcPr>
-          <w:p>
-            <w:pPr>
-              <w:spacing w:after="0" w:line="240" w:lineRule="auto"/>
-              <w:jc w:val="right"/>
-              <w:rPr>
-                <w:rFonts w:ascii="Arial" w:eastAsia="Times New Roman" w:hAnsi="Arial" w:cs="Arial"/>
-                <w:color w:val="000000"/>
-                <w:sz w:val="14"/>
-                <w:szCs w:val="14"/>
-                <w:lang w:eastAsia="ru-RU"/>
-              </w:rPr>
-            </w:pPr>
-            <w:r>
-              <w:rPr>
-                <w:rFonts w:ascii="Arial" w:eastAsia="Times New Roman" w:hAnsi="Arial" w:cs="Arial"/>
-                <w:color w:val="000000"/>
-                <w:sz w:val="14"/>
-                <w:szCs w:val="14"/>
-                <w:lang w:eastAsia="ru-RU"/>
-              </w:rPr>
-              <w:t>113803</w:t>
-            </w:r>
-          </w:p>
-        </w:tc>
-        <w:tc>
-          <w:tcPr>
-            <w:tcW w:w="851" w:type="dxa"/>
-            <w:tcBorders>
-              <w:top w:val="nil"/>
-              <w:left w:val="nil"/>
-              <w:bottom w:val="nil"/>
-              <w:right w:val="nil"/>
-            </w:tcBorders>
-            <w:shd w:val="clear" w:color="000000" w:fill="FFFFFF"/>
-            <w:vAlign w:val="center"/>
-            <w:hideMark/>
-          </w:tcPr>
-          <w:p>
-            <w:pPr>
-              <w:spacing w:after="0" w:line="240" w:lineRule="auto"/>
-              <w:jc w:val="right"/>
-              <w:rPr>
-                <w:rFonts w:ascii="Arial" w:eastAsia="Times New Roman" w:hAnsi="Arial" w:cs="Arial"/>
-                <w:color w:val="000000"/>
-                <w:sz w:val="14"/>
-                <w:szCs w:val="14"/>
-                <w:lang w:eastAsia="ru-RU"/>
-              </w:rPr>
-            </w:pPr>
-            <w:r>
-              <w:rPr>
-                <w:rFonts w:ascii="Arial" w:eastAsia="Times New Roman" w:hAnsi="Arial" w:cs="Arial"/>
-                <w:color w:val="000000"/>
-                <w:sz w:val="14"/>
-                <w:szCs w:val="14"/>
-                <w:lang w:eastAsia="ru-RU"/>
-              </w:rPr>
-              <w:t>53.1000</w:t>
-            </w:r>
-          </w:p>
-        </w:tc>
-        <w:tc>
-          <w:tcPr>
-            <w:tcW w:w="709" w:type="dxa"/>
-            <w:tcBorders>
-              <w:top w:val="nil"/>
-              <w:left w:val="nil"/>
-              <w:bottom w:val="nil"/>
-              <w:right w:val="nil"/>
-            </w:tcBorders>
-            <w:shd w:val="clear" w:color="000000" w:fill="FFFFFF"/>
-            <w:vAlign w:val="center"/>
-            <w:hideMark/>
-          </w:tcPr>
-          <w:p>
-            <w:pPr>
-              <w:spacing w:after="0" w:line="240" w:lineRule="auto"/>
-              <w:jc w:val="right"/>
-              <w:rPr>
-                <w:rFonts w:ascii="Arial" w:eastAsia="Times New Roman" w:hAnsi="Arial" w:cs="Arial"/>
-                <w:color w:val="000000"/>
-                <w:sz w:val="14"/>
-                <w:szCs w:val="14"/>
-                <w:lang w:eastAsia="ru-RU"/>
-              </w:rPr>
-            </w:pPr>
-            <w:r>
-              <w:rPr>
-                <w:rFonts w:ascii="Arial" w:eastAsia="Times New Roman" w:hAnsi="Arial" w:cs="Arial"/>
-                <w:color w:val="000000"/>
-                <w:sz w:val="14"/>
-                <w:szCs w:val="14"/>
-                <w:lang w:eastAsia="ru-RU"/>
-              </w:rPr>
-              <w:t>C123</w:t>
-            </w:r>
-          </w:p>
-        </w:tc>
-        <w:tc>
-          <w:tcPr>
-            <w:tcW w:w="880" w:type="dxa"/>
-            <w:tcBorders>
-              <w:top w:val="nil"/>
-              <w:left w:val="nil"/>
-              <w:bottom w:val="nil"/>
-              <w:right w:val="nil"/>
-            </w:tcBorders>
-            <w:shd w:val="clear" w:color="000000" w:fill="FFFFFF"/>
-            <w:vAlign w:val="center"/>
-            <w:hideMark/>
-          </w:tcPr>
-          <w:p>
-            <w:pPr>
-              <w:spacing w:after="0" w:line="240" w:lineRule="auto"/>
-              <w:jc w:val="right"/>
-              <w:rPr>
-                <w:rFonts w:ascii="Arial" w:eastAsia="Times New Roman" w:hAnsi="Arial" w:cs="Arial"/>
-                <w:color w:val="000000"/>
-                <w:sz w:val="14"/>
-                <w:szCs w:val="14"/>
-                <w:lang w:eastAsia="ru-RU"/>
-              </w:rPr>
-            </w:pPr>
-            <w:r>
-              <w:rPr>
-                <w:rFonts w:ascii="Arial" w:eastAsia="Times New Roman" w:hAnsi="Arial" w:cs="Arial"/>
-                <w:color w:val="000000"/>
-                <w:sz w:val="14"/>
-                <w:szCs w:val="14"/>
-                <w:lang w:eastAsia="ru-RU"/>
-              </w:rPr>
-              <w:t>S</w:t>
-            </w:r>
-          </w:p>
-        </w:tc>
-      </w:tr>
-      <w:tr>
-        <w:trPr>
-          <w:trHeight w:val="576"/>
-        </w:trPr>
-        <w:tc>
-          <w:tcPr>
-            <w:tcW w:w="1276" w:type="dxa"/>
-            <w:tcBorders>
-              <w:top w:val="nil"/>
-              <w:left w:val="nil"/>
-              <w:bottom w:val="nil"/>
-              <w:right w:val="nil"/>
-            </w:tcBorders>
-            <w:shd w:val="clear" w:color="000000" w:fill="F5F5F5"/>
-            <w:vAlign w:val="center"/>
-            <w:hideMark/>
-          </w:tcPr>
-          <w:p>
-            <w:pPr>
-              <w:spacing w:after="0" w:line="240" w:lineRule="auto"/>
-              <w:jc w:val="right"/>
-              <w:rPr>
-                <w:rFonts w:ascii="Arial" w:eastAsia="Times New Roman" w:hAnsi="Arial" w:cs="Arial"/>
-                <w:b/>
-                <w:bCs/>
-                <w:color w:val="000000"/>
-                <w:sz w:val="14"/>
-                <w:szCs w:val="14"/>
-                <w:lang w:eastAsia="ru-RU"/>
-              </w:rPr>
-            </w:pPr>
-            <w:r>
-              <w:rPr>
-                <w:rFonts w:ascii="Arial" w:eastAsia="Times New Roman" w:hAnsi="Arial" w:cs="Arial"/>
-                <w:b/>
-                <w:bCs/>
-                <w:color w:val="000000"/>
-                <w:sz w:val="14"/>
-                <w:szCs w:val="14"/>
-                <w:lang w:eastAsia="ru-RU"/>
-              </w:rPr>
-              <w:t>5</w:t>
-            </w:r>
-          </w:p>
-        </w:tc>
-        <w:tc>
-          <w:tcPr>
-            <w:tcW w:w="723" w:type="dxa"/>
-            <w:tcBorders>
-              <w:top w:val="nil"/>
-              <w:left w:val="nil"/>
-              <w:bottom w:val="nil"/>
-              <w:right w:val="nil"/>
-            </w:tcBorders>
-            <w:shd w:val="clear" w:color="000000" w:fill="F5F5F5"/>
-            <w:vAlign w:val="center"/>
-            <w:hideMark/>
-          </w:tcPr>
-          <w:p>
-            <w:pPr>
-              <w:spacing w:after="0" w:line="240" w:lineRule="auto"/>
-              <w:jc w:val="right"/>
-              <w:rPr>
-                <w:rFonts w:ascii="Arial" w:eastAsia="Times New Roman" w:hAnsi="Arial" w:cs="Arial"/>
-                <w:color w:val="000000"/>
-                <w:sz w:val="14"/>
-                <w:szCs w:val="14"/>
-                <w:lang w:eastAsia="ru-RU"/>
-              </w:rPr>
-            </w:pPr>
-            <w:r>
-              <w:rPr>
-                <w:rFonts w:ascii="Arial" w:eastAsia="Times New Roman" w:hAnsi="Arial" w:cs="Arial"/>
-                <w:color w:val="000000"/>
-                <w:sz w:val="14"/>
-                <w:szCs w:val="14"/>
-                <w:lang w:eastAsia="ru-RU"/>
-              </w:rPr>
-              <w:t>0</w:t>
-            </w:r>
-          </w:p>
-        </w:tc>
-        <w:tc>
-          <w:tcPr>
-            <w:tcW w:w="951" w:type="dxa"/>
-            <w:tcBorders>
-              <w:top w:val="nil"/>
-              <w:left w:val="nil"/>
-              <w:bottom w:val="nil"/>
-              <w:right w:val="nil"/>
-            </w:tcBorders>
-            <w:shd w:val="clear" w:color="000000" w:fill="F5F5F5"/>
-            <w:vAlign w:val="center"/>
-            <w:hideMark/>
-          </w:tcPr>
-          <w:p>
-            <w:pPr>
-              <w:spacing w:after="0" w:line="240" w:lineRule="auto"/>
-              <w:jc w:val="right"/>
-              <w:rPr>
-                <w:rFonts w:ascii="Arial" w:eastAsia="Times New Roman" w:hAnsi="Arial" w:cs="Arial"/>
-                <w:color w:val="000000"/>
-                <w:sz w:val="14"/>
-                <w:szCs w:val="14"/>
-                <w:lang w:eastAsia="ru-RU"/>
-              </w:rPr>
-            </w:pPr>
-            <w:r>
-              <w:rPr>
-                <w:rFonts w:ascii="Arial" w:eastAsia="Times New Roman" w:hAnsi="Arial" w:cs="Arial"/>
-                <w:color w:val="000000"/>
-                <w:sz w:val="14"/>
-                <w:szCs w:val="14"/>
-                <w:lang w:eastAsia="ru-RU"/>
-              </w:rPr>
-              <w:t>3</w:t>
-            </w:r>
-          </w:p>
-        </w:tc>
-        <w:tc>
-          <w:tcPr>
-            <w:tcW w:w="957" w:type="dxa"/>
-            <w:tcBorders>
-              <w:top w:val="nil"/>
-              <w:left w:val="nil"/>
-              <w:bottom w:val="nil"/>
-              <w:right w:val="nil"/>
-            </w:tcBorders>
-            <w:shd w:val="clear" w:color="000000" w:fill="F5F5F5"/>
-            <w:vAlign w:val="center"/>
-            <w:hideMark/>
-          </w:tcPr>
-          <w:p>
-            <w:pPr>
-              <w:spacing w:after="0" w:line="240" w:lineRule="auto"/>
-              <w:jc w:val="right"/>
-              <w:rPr>
-                <w:rFonts w:ascii="Arial" w:eastAsia="Times New Roman" w:hAnsi="Arial" w:cs="Arial"/>
-                <w:color w:val="000000"/>
-                <w:sz w:val="14"/>
-                <w:szCs w:val="14"/>
-                <w:lang w:eastAsia="ru-RU"/>
-              </w:rPr>
-            </w:pPr>
-            <w:r>
-              <w:rPr>
-                <w:rFonts w:ascii="Arial" w:eastAsia="Times New Roman" w:hAnsi="Arial" w:cs="Arial"/>
-                <w:color w:val="000000"/>
-                <w:sz w:val="14"/>
-                <w:szCs w:val="14"/>
-                <w:lang w:eastAsia="ru-RU"/>
-              </w:rPr>
-              <w:t>Allen, Mr. William Henry</w:t>
-            </w:r>
-          </w:p>
-        </w:tc>
-        <w:tc>
-          <w:tcPr>
-            <w:tcW w:w="771" w:type="dxa"/>
-            <w:tcBorders>
-              <w:top w:val="nil"/>
-              <w:left w:val="nil"/>
-              <w:bottom w:val="nil"/>
-              <w:right w:val="nil"/>
-            </w:tcBorders>
-            <w:shd w:val="clear" w:color="000000" w:fill="F5F5F5"/>
-            <w:vAlign w:val="center"/>
-            <w:hideMark/>
-          </w:tcPr>
-          <w:p>
-            <w:pPr>
-              <w:spacing w:after="0" w:line="240" w:lineRule="auto"/>
-              <w:jc w:val="right"/>
-              <w:rPr>
-                <w:rFonts w:ascii="Arial" w:eastAsia="Times New Roman" w:hAnsi="Arial" w:cs="Arial"/>
-                <w:color w:val="000000"/>
-                <w:sz w:val="14"/>
-                <w:szCs w:val="14"/>
-                <w:lang w:eastAsia="ru-RU"/>
-              </w:rPr>
-            </w:pPr>
-            <w:r>
-              <w:rPr>
-                <w:rFonts w:ascii="Arial" w:eastAsia="Times New Roman" w:hAnsi="Arial" w:cs="Arial"/>
-                <w:color w:val="000000"/>
-                <w:sz w:val="14"/>
-                <w:szCs w:val="14"/>
-                <w:lang w:eastAsia="ru-RU"/>
-              </w:rPr>
-              <w:t>male</w:t>
-            </w:r>
-          </w:p>
-        </w:tc>
-        <w:tc>
-          <w:tcPr>
-            <w:tcW w:w="851" w:type="dxa"/>
-            <w:tcBorders>
-              <w:top w:val="nil"/>
-              <w:left w:val="nil"/>
-              <w:bottom w:val="nil"/>
-              <w:right w:val="nil"/>
-            </w:tcBorders>
-            <w:shd w:val="clear" w:color="000000" w:fill="F5F5F5"/>
-            <w:vAlign w:val="center"/>
-            <w:hideMark/>
-          </w:tcPr>
-          <w:p>
-            <w:pPr>
-              <w:spacing w:after="0" w:line="240" w:lineRule="auto"/>
-              <w:jc w:val="right"/>
-              <w:rPr>
-                <w:rFonts w:ascii="Arial" w:eastAsia="Times New Roman" w:hAnsi="Arial" w:cs="Arial"/>
-                <w:color w:val="000000"/>
-                <w:sz w:val="14"/>
-                <w:szCs w:val="14"/>
-                <w:lang w:eastAsia="ru-RU"/>
-              </w:rPr>
-            </w:pPr>
-            <w:r>
-              <w:rPr>
-                <w:rFonts w:ascii="Arial" w:eastAsia="Times New Roman" w:hAnsi="Arial" w:cs="Arial"/>
-                <w:color w:val="000000"/>
-                <w:sz w:val="14"/>
-                <w:szCs w:val="14"/>
-                <w:lang w:eastAsia="ru-RU"/>
-              </w:rPr>
-              <w:t>35.0</w:t>
-            </w:r>
-          </w:p>
-        </w:tc>
-        <w:tc>
-          <w:tcPr>
-            <w:tcW w:w="708" w:type="dxa"/>
-            <w:tcBorders>
-              <w:top w:val="nil"/>
-              <w:left w:val="nil"/>
-              <w:bottom w:val="nil"/>
-              <w:right w:val="nil"/>
-            </w:tcBorders>
-            <w:shd w:val="clear" w:color="000000" w:fill="F5F5F5"/>
-            <w:vAlign w:val="center"/>
-            <w:hideMark/>
-          </w:tcPr>
-          <w:p>
-            <w:pPr>
-              <w:spacing w:after="0" w:line="240" w:lineRule="auto"/>
-              <w:jc w:val="right"/>
-              <w:rPr>
-                <w:rFonts w:ascii="Arial" w:eastAsia="Times New Roman" w:hAnsi="Arial" w:cs="Arial"/>
-                <w:color w:val="000000"/>
-                <w:sz w:val="14"/>
-                <w:szCs w:val="14"/>
-                <w:lang w:eastAsia="ru-RU"/>
-              </w:rPr>
-            </w:pPr>
-            <w:r>
-              <w:rPr>
-                <w:rFonts w:ascii="Arial" w:eastAsia="Times New Roman" w:hAnsi="Arial" w:cs="Arial"/>
-                <w:color w:val="000000"/>
-                <w:sz w:val="14"/>
-                <w:szCs w:val="14"/>
-                <w:lang w:eastAsia="ru-RU"/>
-              </w:rPr>
-              <w:t>0</w:t>
-            </w:r>
-          </w:p>
-        </w:tc>
-        <w:tc>
-          <w:tcPr>
-            <w:tcW w:w="709" w:type="dxa"/>
-            <w:tcBorders>
-              <w:top w:val="nil"/>
-              <w:left w:val="nil"/>
-              <w:bottom w:val="nil"/>
-              <w:right w:val="nil"/>
-            </w:tcBorders>
-            <w:shd w:val="clear" w:color="000000" w:fill="F5F5F5"/>
-            <w:vAlign w:val="center"/>
-            <w:hideMark/>
-          </w:tcPr>
-          <w:p>
-            <w:pPr>
-              <w:spacing w:after="0" w:line="240" w:lineRule="auto"/>
-              <w:jc w:val="right"/>
-              <w:rPr>
-                <w:rFonts w:ascii="Arial" w:eastAsia="Times New Roman" w:hAnsi="Arial" w:cs="Arial"/>
-                <w:color w:val="000000"/>
-                <w:sz w:val="14"/>
-                <w:szCs w:val="14"/>
-                <w:lang w:eastAsia="ru-RU"/>
-              </w:rPr>
-            </w:pPr>
-            <w:r>
-              <w:rPr>
-                <w:rFonts w:ascii="Arial" w:eastAsia="Times New Roman" w:hAnsi="Arial" w:cs="Arial"/>
-                <w:color w:val="000000"/>
-                <w:sz w:val="14"/>
-                <w:szCs w:val="14"/>
-                <w:lang w:eastAsia="ru-RU"/>
-              </w:rPr>
-              <w:t>0</w:t>
-            </w:r>
-          </w:p>
-        </w:tc>
-        <w:tc>
-          <w:tcPr>
-            <w:tcW w:w="992" w:type="dxa"/>
-            <w:tcBorders>
-              <w:top w:val="nil"/>
-              <w:left w:val="nil"/>
-              <w:bottom w:val="nil"/>
-              <w:right w:val="nil"/>
-            </w:tcBorders>
-            <w:shd w:val="clear" w:color="000000" w:fill="F5F5F5"/>
-            <w:vAlign w:val="center"/>
-            <w:hideMark/>
-          </w:tcPr>
-          <w:p>
-            <w:pPr>
-              <w:spacing w:after="0" w:line="240" w:lineRule="auto"/>
-              <w:jc w:val="right"/>
-              <w:rPr>
-                <w:rFonts w:ascii="Arial" w:eastAsia="Times New Roman" w:hAnsi="Arial" w:cs="Arial"/>
-                <w:color w:val="000000"/>
-                <w:sz w:val="14"/>
-                <w:szCs w:val="14"/>
-                <w:lang w:eastAsia="ru-RU"/>
-              </w:rPr>
-            </w:pPr>
-            <w:r>
-              <w:rPr>
-                <w:rFonts w:ascii="Arial" w:eastAsia="Times New Roman" w:hAnsi="Arial" w:cs="Arial"/>
-                <w:color w:val="000000"/>
-                <w:sz w:val="14"/>
-                <w:szCs w:val="14"/>
-                <w:lang w:eastAsia="ru-RU"/>
-              </w:rPr>
-              <w:t>373450</w:t>
-            </w:r>
-          </w:p>
-        </w:tc>
-        <w:tc>
-          <w:tcPr>
-            <w:tcW w:w="851" w:type="dxa"/>
-            <w:tcBorders>
-              <w:top w:val="nil"/>
-              <w:left w:val="nil"/>
-              <w:bottom w:val="nil"/>
-              <w:right w:val="nil"/>
-            </w:tcBorders>
-            <w:shd w:val="clear" w:color="000000" w:fill="F5F5F5"/>
-            <w:vAlign w:val="center"/>
-            <w:hideMark/>
-          </w:tcPr>
-          <w:p>
-            <w:pPr>
-              <w:spacing w:after="0" w:line="240" w:lineRule="auto"/>
-              <w:jc w:val="right"/>
-              <w:rPr>
-                <w:rFonts w:ascii="Arial" w:eastAsia="Times New Roman" w:hAnsi="Arial" w:cs="Arial"/>
-                <w:color w:val="000000"/>
-                <w:sz w:val="14"/>
-                <w:szCs w:val="14"/>
-                <w:lang w:eastAsia="ru-RU"/>
-              </w:rPr>
-            </w:pPr>
-            <w:r>
-              <w:rPr>
-                <w:rFonts w:ascii="Arial" w:eastAsia="Times New Roman" w:hAnsi="Arial" w:cs="Arial"/>
-                <w:color w:val="000000"/>
-                <w:sz w:val="14"/>
-                <w:szCs w:val="14"/>
-                <w:lang w:eastAsia="ru-RU"/>
-              </w:rPr>
-              <w:t>8.0500</w:t>
-            </w:r>
-          </w:p>
-        </w:tc>
-        <w:tc>
-          <w:tcPr>
-            <w:tcW w:w="709" w:type="dxa"/>
+            <w:tcW w:w="705" w:type="dxa"/>
             <w:tcBorders>
               <w:top w:val="nil"/>
               <w:left w:val="nil"/>
@@ -9737,16 +8928,92 @@
       </w:r>
     </w:p>
     <w:p>
-      <w:r>
-        <w:t xml:space="preserve">Мы отбрасываем предикторы с высокой корреляцией. Остальные </w:t>
-      </w:r>
-      <w:r>
-        <w:t>разделим на группы.</w:t>
+      <w:pPr>
+        <w:rPr>
+          <w:b/>
+          <w:bCs/>
+        </w:rPr>
+      </w:pPr>
+      <w:r>
+        <w:t xml:space="preserve">Переменные </w:t>
+      </w:r>
+      <w:r>
+        <w:t>'name', 'ticket', 'cabin', были отброшены</w:t>
+      </w:r>
+      <w:r>
+        <w:t xml:space="preserve">, но заменены на сгенерированные на их основе предикторы. </w:t>
+      </w:r>
+      <w:r>
+        <w:t>'sex'</w:t>
+      </w:r>
+      <w:r>
+        <w:t xml:space="preserve">  был заменен на бинарный </w:t>
+      </w:r>
+      <w:proofErr w:type="spellStart"/>
+      <w:r>
+        <w:rPr>
+          <w:lang w:val="en-US"/>
+        </w:rPr>
+        <w:t>sex_male</w:t>
+      </w:r>
+      <w:proofErr w:type="spellEnd"/>
+      <w:r>
+        <w:rPr>
+          <w:lang w:val="en-US"/>
+        </w:rPr>
+        <w:t>.</w:t>
       </w:r>
     </w:p>
     <w:p>
       <w:r>
-        <w:t xml:space="preserve">Также составляем </w:t>
+        <w:t>П</w:t>
+      </w:r>
+      <w:r>
+        <w:t>редикторы с высокой корреляцией</w:t>
+      </w:r>
+      <w:r>
+        <w:t xml:space="preserve"> также были отброшены (их бинарные аналоги остаилсь)</w:t>
+      </w:r>
+      <w:r>
+        <w:t>.</w:t>
+      </w:r>
+    </w:p>
+    <w:p>
+      <w:pPr>
+        <w:rPr>
+          <w:i/>
+          <w:iCs/>
+          <w:lang w:val="en-US"/>
+        </w:rPr>
+      </w:pPr>
+      <w:r>
+        <w:rPr>
+          <w:i/>
+          <w:iCs/>
+        </w:rPr>
+        <w:t xml:space="preserve"> Остальные </w:t>
+      </w:r>
+      <w:r>
+        <w:rPr>
+          <w:i/>
+          <w:iCs/>
+        </w:rPr>
+        <w:t xml:space="preserve">переменные </w:t>
+      </w:r>
+      <w:r>
+        <w:rPr>
+          <w:i/>
+          <w:iCs/>
+        </w:rPr>
+        <w:t>разделим на группы.</w:t>
+      </w:r>
+    </w:p>
+    <w:p>
+      <w:r>
+        <w:t>Итого получаем</w:t>
+      </w:r>
+      <w:r>
+        <w:t xml:space="preserve"> </w:t>
       </w:r>
       <w:r>
         <w:t>поднаборы переменных, которые будем сравнивать между собой.</w:t>
@@ -10689,7 +9956,11 @@
         <w:t xml:space="preserve"> разбиение будем делать 10 раз (случайным образом</w:t>
       </w:r>
       <w:r>
-        <w:t>, но одинаковым для каждой модели</w:t>
+        <w:t xml:space="preserve">, но </w:t>
+      </w:r>
+      <w:r>
+        <w:lastRenderedPageBreak/>
+        <w:t>одинаковым для каждой модели</w:t>
       </w:r>
       <w:r>
         <w:t xml:space="preserve">) по 5 фолдов. В результате мы будем получать 50 скоров на разных отложенных фолдах. Сравнивать будем не только среднее значение, но будем применять Т тест, на то что скоры принадлежат разным распределениям. То есть </w:t>
@@ -10729,7 +10000,6 @@
           <w:bCs/>
           <w:lang w:val="en-US"/>
         </w:rPr>
-        <w:lastRenderedPageBreak/>
         <w:t>Baseline_0.</w:t>
       </w:r>
     </w:p>
@@ -11081,24 +10351,45 @@
     <w:p>
       <w:pPr>
         <w:rPr>
+          <w:lang w:val="en-US"/>
+        </w:rPr>
+      </w:pPr>
+      <w:r>
+        <w:rPr>
           <w:b/>
           <w:bCs/>
         </w:rPr>
-      </w:pPr>
+        <w:lastRenderedPageBreak/>
+        <w:t>Итого</w:t>
+      </w:r>
       <w:r>
         <w:rPr>
           <w:b/>
           <w:bCs/>
         </w:rPr>
-        <w:lastRenderedPageBreak/>
-        <w:t>Итого</w:t>
+        <w:t>вые результаты.</w:t>
       </w:r>
       <w:r>
         <w:rPr>
           <w:b/>
           <w:bCs/>
         </w:rPr>
-        <w:t>вые результаты.</w:t>
+        <w:t xml:space="preserve"> </w:t>
+      </w:r>
+      <w:r>
+        <w:rPr>
+          <w:b/>
+          <w:bCs/>
+        </w:rPr>
+        <w:t xml:space="preserve">Метрика – </w:t>
+      </w:r>
+      <w:r>
+        <w:rPr>
+          <w:b/>
+          <w:bCs/>
+          <w:lang w:val="en-US"/>
+        </w:rPr>
+        <w:t xml:space="preserve">ROC_AUC. </w:t>
       </w:r>
     </w:p>
     <w:tbl>
@@ -13292,6 +12583,40 @@
       <w:proofErr w:type="spellEnd"/>
       <w:r>
         <w:t>).</w:t>
+      </w:r>
+      <w:r>
+        <w:t xml:space="preserve"> </w:t>
+      </w:r>
+    </w:p>
+    <w:p>
+      <w:r>
+        <w:t>Небольш</w:t>
+      </w:r>
+      <w:r>
+        <w:t>ая демонтрация</w:t>
+      </w:r>
+      <w:r>
+        <w:t xml:space="preserve"> по анализу ошибок через </w:t>
+      </w:r>
+      <w:proofErr w:type="spellStart"/>
+      <w:r>
+        <w:rPr>
+          <w:lang w:val="en-US"/>
+        </w:rPr>
+        <w:t>shap</w:t>
+      </w:r>
+      <w:proofErr w:type="spellEnd"/>
+      <w:r>
+        <w:t xml:space="preserve">, </w:t>
+      </w:r>
+      <w:r>
+        <w:t>расположен</w:t>
+      </w:r>
+      <w:r>
+        <w:t>а</w:t>
+      </w:r>
+      <w:r>
+        <w:t xml:space="preserve"> в конце второго джупитера.</w:t>
       </w:r>
     </w:p>
     <w:sectPr>

</xml_diff>